<commit_message>
update - plantillas de requisitos
</commit_message>
<xml_diff>
--- a/Entrega N° 1/Modelado de Negocio/Plantilla - Proceso de Servicio de catering.docx
+++ b/Entrega N° 1/Modelado de Negocio/Plantilla - Proceso de Servicio de catering.docx
@@ -1,6 +1,6 @@
 
 <file path=word/document.xml><?xml version="1.0" encoding="utf-8"?>
-<w:document xmlns:wpc="http://schemas.microsoft.com/office/word/2010/wordprocessingCanvas" xmlns:cx="http://schemas.microsoft.com/office/drawing/2014/chartex" xmlns:cx1="http://schemas.microsoft.com/office/drawing/2015/9/8/chartex" xmlns:cx2="http://schemas.microsoft.com/office/drawing/2015/10/21/chartex" xmlns:cx3="http://schemas.microsoft.com/office/drawing/2016/5/9/chartex" xmlns:cx4="http://schemas.microsoft.com/office/drawing/2016/5/10/chartex" xmlns:cx5="http://schemas.microsoft.com/office/drawing/2016/5/11/chartex" xmlns:cx6="http://schemas.microsoft.com/office/drawing/2016/5/12/chartex" xmlns:cx7="http://schemas.microsoft.com/office/drawing/2016/5/13/chartex" xmlns:cx8="http://schemas.microsoft.com/office/drawing/2016/5/14/chartex" xmlns:mc="http://schemas.openxmlformats.org/markup-compatibility/2006" xmlns:aink="http://schemas.microsoft.com/office/drawing/2016/ink" xmlns:am3d="http://schemas.microsoft.com/office/drawing/2017/model3d" xmlns:o="urn:schemas-microsoft-com:office:office" xmlns:oel="http://schemas.microsoft.com/office/2019/extlst" xmlns:r="http://schemas.openxmlformats.org/officeDocument/2006/relationships" xmlns:m="http://schemas.openxmlformats.org/officeDocument/2006/math" xmlns:v="urn:schemas-microsoft-com:vml" xmlns:wp14="http://schemas.microsoft.com/office/word/2010/wordprocessingDrawing" xmlns:wp="http://schemas.openxmlformats.org/drawingml/2006/wordprocessingDrawing" xmlns:w10="urn:schemas-microsoft-com:office:word" xmlns:w="http://schemas.openxmlformats.org/wordprocessingml/2006/main" xmlns:w14="http://schemas.microsoft.com/office/word/2010/wordml" xmlns:w15="http://schemas.microsoft.com/office/word/2012/wordml" xmlns:w16cex="http://schemas.microsoft.com/office/word/2018/wordml/cex" xmlns:w16cid="http://schemas.microsoft.com/office/word/2016/wordml/cid" xmlns:w16="http://schemas.microsoft.com/office/word/2018/wordml" xmlns:w16du="http://schemas.microsoft.com/office/word/2023/wordml/word16du" xmlns:w16sdtdh="http://schemas.microsoft.com/office/word/2020/wordml/sdtdatahash" xmlns:w16se="http://schemas.microsoft.com/office/word/2015/wordml/symex" xmlns:wpg="http://schemas.microsoft.com/office/word/2010/wordprocessingGroup" xmlns:wpi="http://schemas.microsoft.com/office/word/2010/wordprocessingInk" xmlns:wne="http://schemas.microsoft.com/office/word/2006/wordml" xmlns:wps="http://schemas.microsoft.com/office/word/2010/wordprocessingShape" mc:Ignorable="w14 w15 w16se w16cid w16 w16cex w16sdtdh wp14">
+<w:document xmlns:wpc="http://schemas.microsoft.com/office/word/2010/wordprocessingCanvas" xmlns:cx="http://schemas.microsoft.com/office/drawing/2014/chartex" xmlns:cx1="http://schemas.microsoft.com/office/drawing/2015/9/8/chartex" xmlns:cx2="http://schemas.microsoft.com/office/drawing/2015/10/21/chartex" xmlns:cx3="http://schemas.microsoft.com/office/drawing/2016/5/9/chartex" xmlns:cx4="http://schemas.microsoft.com/office/drawing/2016/5/10/chartex" xmlns:cx5="http://schemas.microsoft.com/office/drawing/2016/5/11/chartex" xmlns:cx6="http://schemas.microsoft.com/office/drawing/2016/5/12/chartex" xmlns:cx7="http://schemas.microsoft.com/office/drawing/2016/5/13/chartex" xmlns:cx8="http://schemas.microsoft.com/office/drawing/2016/5/14/chartex" xmlns:mc="http://schemas.openxmlformats.org/markup-compatibility/2006" xmlns:aink="http://schemas.microsoft.com/office/drawing/2016/ink" xmlns:am3d="http://schemas.microsoft.com/office/drawing/2017/model3d" xmlns:o="urn:schemas-microsoft-com:office:office" xmlns:oel="http://schemas.microsoft.com/office/2019/extlst" xmlns:r="http://schemas.openxmlformats.org/officeDocument/2006/relationships" xmlns:m="http://schemas.openxmlformats.org/officeDocument/2006/math" xmlns:v="urn:schemas-microsoft-com:vml" xmlns:wp14="http://schemas.microsoft.com/office/word/2010/wordprocessingDrawing" xmlns:wp="http://schemas.openxmlformats.org/drawingml/2006/wordprocessingDrawing" xmlns:w10="urn:schemas-microsoft-com:office:word" xmlns:w="http://schemas.openxmlformats.org/wordprocessingml/2006/main" xmlns:w14="http://schemas.microsoft.com/office/word/2010/wordml" xmlns:w15="http://schemas.microsoft.com/office/word/2012/wordml" xmlns:w16cex="http://schemas.microsoft.com/office/word/2018/wordml/cex" xmlns:w16cid="http://schemas.microsoft.com/office/word/2016/wordml/cid" xmlns:w16="http://schemas.microsoft.com/office/word/2018/wordml" xmlns:w16sdtdh="http://schemas.microsoft.com/office/word/2020/wordml/sdtdatahash" xmlns:w16se="http://schemas.microsoft.com/office/word/2015/wordml/symex" xmlns:wpg="http://schemas.microsoft.com/office/word/2010/wordprocessingGroup" xmlns:wpi="http://schemas.microsoft.com/office/word/2010/wordprocessingInk" xmlns:wne="http://schemas.microsoft.com/office/word/2006/wordml" xmlns:wps="http://schemas.microsoft.com/office/word/2010/wordprocessingShape" mc:Ignorable="w14 w15 w16se w16cid w16 w16cex w16sdtdh wp14">
   <w:body>
     <w:tbl>
       <w:tblPr>
@@ -14,12 +14,12 @@
         <w:tblLook w:val="04A0" w:firstRow="1" w:lastRow="0" w:firstColumn="1" w:lastColumn="0" w:noHBand="0" w:noVBand="1"/>
       </w:tblPr>
       <w:tblGrid>
-        <w:gridCol w:w="1272"/>
-        <w:gridCol w:w="1417"/>
-        <w:gridCol w:w="3203"/>
-        <w:gridCol w:w="729"/>
-        <w:gridCol w:w="729"/>
-        <w:gridCol w:w="3107"/>
+        <w:gridCol w:w="1276"/>
+        <w:gridCol w:w="1422"/>
+        <w:gridCol w:w="3226"/>
+        <w:gridCol w:w="731"/>
+        <w:gridCol w:w="731"/>
+        <w:gridCol w:w="3071"/>
       </w:tblGrid>
       <w:tr>
         <w:tc>
@@ -130,20 +130,20 @@
           </w:tcPr>
           <w:p>
             <w:pPr>
-              <w:spacing w:before="100" w:after="100" w:line="240" w:lineRule="auto"/>
-              <w:ind w:right="-24"/>
-              <w:rPr>
-                <w:rFonts w:ascii="Times New Roman" w:eastAsia="Times New Roman" w:hAnsi="Times New Roman" w:cs="Times New Roman"/>
-                <w:sz w:val="24"/>
-                <w:szCs w:val="24"/>
-                <w:lang w:eastAsia="es-AR"/>
-              </w:rPr>
-            </w:pPr>
-            <w:r>
-              <w:rPr>
-                <w:rFonts w:ascii="Arial" w:eastAsia="Times New Roman" w:hAnsi="Arial" w:cs="Arial"/>
-                <w:color w:val="000000"/>
-                <w:lang w:eastAsia="es-AR"/>
+              <w:pStyle w:val="NormalWeb"/>
+              <w:spacing w:beforeAutospacing="0" w:afterAutospacing="0"/>
+              <w:ind w:right="-24"/>
+              <w:rPr>
+                <w:lang w:val="es-AR"/>
+              </w:rPr>
+            </w:pPr>
+            <w:r>
+              <w:rPr>
+                <w:rFonts w:ascii="Arial" w:hAnsi="Arial" w:cs="Arial"/>
+                <w:color w:val="000000"/>
+                <w:sz w:val="22"/>
+                <w:szCs w:val="22"/>
+                <w:lang w:val="es-AR"/>
               </w:rPr>
               <w:t>Proporcionar un servicio de catering a distintos eventos y reuniones realizados en las instalaciones de la UTN - FRVM, con factura respectiva.</w:t>
             </w:r>
@@ -224,11 +224,10 @@
             </w:pPr>
             <w:r>
               <w:rPr>
-                <w:rFonts w:ascii="Arial" w:eastAsia="Times New Roman" w:hAnsi="Arial" w:cs="Arial"/>
-                <w:color w:val="000000"/>
-                <w:lang w:eastAsia="es-AR"/>
-              </w:rPr>
-              <w:t>Reuniones y eventos que requieran de un servicio de catering.</w:t>
+                <w:rFonts w:ascii="Arial" w:hAnsi="Arial" w:cs="Arial"/>
+                <w:color w:val="000000"/>
+              </w:rPr>
+              <w:t>Persona perteneciente a un área de la UTN.</w:t>
             </w:r>
           </w:p>
         </w:tc>
@@ -307,11 +306,10 @@
             </w:pPr>
             <w:r>
               <w:rPr>
-                <w:rFonts w:ascii="Arial" w:eastAsia="Times New Roman" w:hAnsi="Arial" w:cs="Arial"/>
-                <w:color w:val="000000"/>
-                <w:lang w:eastAsia="es-AR"/>
-              </w:rPr>
-              <w:t>Servicio de catering solicitado y factura.</w:t>
+                <w:rFonts w:ascii="Arial" w:hAnsi="Arial" w:cs="Arial"/>
+                <w:color w:val="000000"/>
+              </w:rPr>
+              <w:t>Productos alimenticios facturados y entregados.</w:t>
             </w:r>
           </w:p>
         </w:tc>
@@ -505,9 +503,8 @@
             </w:pPr>
             <w:r>
               <w:rPr>
-                <w:rFonts w:ascii="Arial" w:eastAsia="Times New Roman" w:hAnsi="Arial" w:cs="Arial"/>
-                <w:color w:val="000000"/>
-                <w:lang w:eastAsia="es-AR"/>
+                <w:rFonts w:ascii="Arial" w:hAnsi="Arial" w:cs="Arial"/>
+                <w:color w:val="000000"/>
               </w:rPr>
               <w:t>Proceso de compra de materia prima y productos procesados.</w:t>
             </w:r>
@@ -545,9 +542,8 @@
             </w:pPr>
             <w:r>
               <w:rPr>
-                <w:rFonts w:ascii="Arial" w:eastAsia="Times New Roman" w:hAnsi="Arial" w:cs="Arial"/>
-                <w:color w:val="000000"/>
-                <w:lang w:eastAsia="es-AR"/>
+                <w:rFonts w:ascii="Arial" w:hAnsi="Arial" w:cs="Arial"/>
+                <w:color w:val="000000"/>
               </w:rPr>
               <w:t>Materia prima y productos varios</w:t>
             </w:r>
@@ -615,9 +611,8 @@
             </w:pPr>
             <w:r>
               <w:rPr>
-                <w:rFonts w:ascii="Arial" w:eastAsia="Times New Roman" w:hAnsi="Arial" w:cs="Arial"/>
-                <w:color w:val="000000"/>
-                <w:lang w:eastAsia="es-AR"/>
+                <w:rFonts w:ascii="Arial" w:hAnsi="Arial" w:cs="Arial"/>
+                <w:color w:val="000000"/>
               </w:rPr>
               <w:t>Proceso de verificación de calidad.</w:t>
             </w:r>
@@ -655,9 +650,8 @@
             </w:pPr>
             <w:r>
               <w:rPr>
-                <w:rFonts w:ascii="Arial" w:eastAsia="Times New Roman" w:hAnsi="Arial" w:cs="Arial"/>
-                <w:color w:val="000000"/>
-                <w:lang w:eastAsia="es-AR"/>
+                <w:rFonts w:ascii="Arial" w:hAnsi="Arial" w:cs="Arial"/>
+                <w:color w:val="000000"/>
               </w:rPr>
               <w:t>Mercadería en buenas condiciones</w:t>
             </w:r>
@@ -725,9 +719,8 @@
             </w:pPr>
             <w:r>
               <w:rPr>
-                <w:rFonts w:ascii="Arial" w:eastAsia="Times New Roman" w:hAnsi="Arial" w:cs="Arial"/>
-                <w:color w:val="000000"/>
-                <w:lang w:eastAsia="es-AR"/>
+                <w:rFonts w:ascii="Arial" w:hAnsi="Arial" w:cs="Arial"/>
+                <w:color w:val="000000"/>
               </w:rPr>
               <w:t>Proceso de definición de precios y formas de pago.</w:t>
             </w:r>
@@ -765,9 +758,8 @@
             </w:pPr>
             <w:r>
               <w:rPr>
-                <w:rFonts w:ascii="Arial" w:eastAsia="Times New Roman" w:hAnsi="Arial" w:cs="Arial"/>
-                <w:color w:val="000000"/>
-                <w:lang w:eastAsia="es-AR"/>
+                <w:rFonts w:ascii="Arial" w:hAnsi="Arial" w:cs="Arial"/>
+                <w:color w:val="000000"/>
               </w:rPr>
               <w:t>Listado de precios y formas de pago</w:t>
             </w:r>
@@ -835,9 +827,8 @@
             </w:pPr>
             <w:r>
               <w:rPr>
-                <w:rFonts w:ascii="Arial" w:eastAsia="Times New Roman" w:hAnsi="Arial" w:cs="Arial"/>
-                <w:color w:val="000000"/>
-                <w:lang w:eastAsia="es-AR"/>
+                <w:rFonts w:ascii="Arial" w:hAnsi="Arial" w:cs="Arial"/>
+                <w:color w:val="000000"/>
               </w:rPr>
               <w:t>Proceso de mantenimiento de equipos.</w:t>
             </w:r>
@@ -875,9 +866,8 @@
             </w:pPr>
             <w:r>
               <w:rPr>
-                <w:rFonts w:ascii="Arial" w:eastAsia="Times New Roman" w:hAnsi="Arial" w:cs="Arial"/>
-                <w:color w:val="000000"/>
-                <w:lang w:eastAsia="es-AR"/>
+                <w:rFonts w:ascii="Arial" w:hAnsi="Arial" w:cs="Arial"/>
+                <w:color w:val="000000"/>
               </w:rPr>
               <w:t>Equipos en condiciones óptimas para operar</w:t>
             </w:r>
@@ -945,9 +935,8 @@
             </w:pPr>
             <w:r>
               <w:rPr>
-                <w:rFonts w:ascii="Arial" w:eastAsia="Times New Roman" w:hAnsi="Arial" w:cs="Arial"/>
-                <w:color w:val="000000"/>
-                <w:lang w:eastAsia="es-AR"/>
+                <w:rFonts w:ascii="Arial" w:hAnsi="Arial" w:cs="Arial"/>
+                <w:color w:val="000000"/>
               </w:rPr>
               <w:t>Proceso de pago de insumos.</w:t>
             </w:r>
@@ -985,9 +974,8 @@
             </w:pPr>
             <w:r>
               <w:rPr>
-                <w:rFonts w:ascii="Arial" w:eastAsia="Times New Roman" w:hAnsi="Arial" w:cs="Arial"/>
-                <w:color w:val="000000"/>
-                <w:lang w:eastAsia="es-AR"/>
+                <w:rFonts w:ascii="Arial" w:hAnsi="Arial" w:cs="Arial"/>
+                <w:color w:val="000000"/>
               </w:rPr>
               <w:t>Energía eléctrica y gas natural necesarios para operar los equipos del local</w:t>
             </w:r>
@@ -1055,9 +1043,8 @@
             </w:pPr>
             <w:r>
               <w:rPr>
-                <w:rFonts w:ascii="Arial" w:eastAsia="Times New Roman" w:hAnsi="Arial" w:cs="Arial"/>
-                <w:color w:val="000000"/>
-                <w:lang w:eastAsia="es-AR"/>
+                <w:rFonts w:ascii="Arial" w:hAnsi="Arial" w:cs="Arial"/>
+                <w:color w:val="000000"/>
               </w:rPr>
               <w:t>Proceso de Elaboración de productos.</w:t>
             </w:r>
@@ -1095,11 +1082,10 @@
             </w:pPr>
             <w:r>
               <w:rPr>
-                <w:rFonts w:ascii="Arial" w:eastAsia="Times New Roman" w:hAnsi="Arial" w:cs="Arial"/>
-                <w:color w:val="000000"/>
-                <w:lang w:eastAsia="es-AR"/>
-              </w:rPr>
-              <w:t>Productos elaborados listos para la venta: pizzas, empanadas, sándwiches</w:t>
+                <w:rFonts w:ascii="Arial" w:hAnsi="Arial" w:cs="Arial"/>
+                <w:color w:val="000000"/>
+              </w:rPr>
+              <w:t>Productos elaborados listos para la venta</w:t>
             </w:r>
           </w:p>
         </w:tc>
@@ -1153,6 +1139,7 @@
         <w:tc>
           <w:tcPr>
             <w:tcW w:w="0" w:type="auto"/>
+            <w:gridSpan w:val="4"/>
             <w:tcBorders>
               <w:top w:val="single" w:sz="4" w:space="0" w:color="000000"/>
               <w:left w:val="single" w:sz="4" w:space="0" w:color="000000"/>
@@ -1173,10 +1160,10 @@
             <w:pPr>
               <w:spacing w:before="100" w:after="100" w:line="240" w:lineRule="auto"/>
               <w:ind w:right="-24"/>
-              <w:rPr>
-                <w:rFonts w:ascii="Times New Roman" w:eastAsia="Times New Roman" w:hAnsi="Times New Roman" w:cs="Times New Roman"/>
-                <w:sz w:val="24"/>
-                <w:szCs w:val="24"/>
+              <w:jc w:val="center"/>
+              <w:rPr>
+                <w:rFonts w:ascii="Arial" w:eastAsia="Times New Roman" w:hAnsi="Arial" w:cs="Arial"/>
+                <w:color w:val="000000"/>
                 <w:lang w:eastAsia="es-AR"/>
               </w:rPr>
             </w:pPr>
@@ -1187,47 +1174,6 @@
                 <w:lang w:eastAsia="es-AR"/>
               </w:rPr>
               <w:t>Humanos</w:t>
-            </w:r>
-          </w:p>
-        </w:tc>
-        <w:tc>
-          <w:tcPr>
-            <w:tcW w:w="0" w:type="auto"/>
-            <w:gridSpan w:val="3"/>
-            <w:tcBorders>
-              <w:top w:val="single" w:sz="4" w:space="0" w:color="000000"/>
-              <w:left w:val="single" w:sz="4" w:space="0" w:color="000000"/>
-              <w:bottom w:val="single" w:sz="4" w:space="0" w:color="000000"/>
-              <w:right w:val="single" w:sz="4" w:space="0" w:color="000000"/>
-            </w:tcBorders>
-            <w:shd w:val="clear" w:color="auto" w:fill="EEECE1"/>
-            <w:tcMar>
-              <w:top w:w="0" w:type="dxa"/>
-              <w:left w:w="108" w:type="dxa"/>
-              <w:bottom w:w="0" w:type="dxa"/>
-              <w:right w:w="108" w:type="dxa"/>
-            </w:tcMar>
-            <w:vAlign w:val="center"/>
-            <w:hideMark/>
-          </w:tcPr>
-          <w:p>
-            <w:pPr>
-              <w:spacing w:before="100" w:after="100" w:line="240" w:lineRule="auto"/>
-              <w:ind w:right="-24"/>
-              <w:rPr>
-                <w:rFonts w:ascii="Times New Roman" w:eastAsia="Times New Roman" w:hAnsi="Times New Roman" w:cs="Times New Roman"/>
-                <w:sz w:val="24"/>
-                <w:szCs w:val="24"/>
-                <w:lang w:eastAsia="es-AR"/>
-              </w:rPr>
-            </w:pPr>
-            <w:r>
-              <w:rPr>
-                <w:rFonts w:ascii="Arial" w:eastAsia="Times New Roman" w:hAnsi="Arial" w:cs="Arial"/>
-                <w:color w:val="000000"/>
-                <w:lang w:eastAsia="es-AR"/>
-              </w:rPr>
-              <w:t>Materiales</w:t>
             </w:r>
           </w:p>
         </w:tc>
@@ -1265,239 +1211,67 @@
         <w:tc>
           <w:tcPr>
             <w:tcW w:w="0" w:type="auto"/>
-            <w:tcBorders>
-              <w:top w:val="single" w:sz="4" w:space="0" w:color="000000"/>
-              <w:left w:val="single" w:sz="4" w:space="0" w:color="000000"/>
-              <w:bottom w:val="single" w:sz="4" w:space="0" w:color="000000"/>
-              <w:right w:val="single" w:sz="4" w:space="0" w:color="000000"/>
-            </w:tcBorders>
-            <w:tcMar>
-              <w:top w:w="0" w:type="dxa"/>
-              <w:left w:w="108" w:type="dxa"/>
-              <w:bottom w:w="0" w:type="dxa"/>
-              <w:right w:w="108" w:type="dxa"/>
-            </w:tcMar>
-            <w:vAlign w:val="center"/>
-            <w:hideMark/>
-          </w:tcPr>
-          <w:p>
-            <w:pPr>
-              <w:spacing w:before="100" w:after="100" w:line="240" w:lineRule="auto"/>
-              <w:ind w:right="-24"/>
-              <w:rPr>
-                <w:rFonts w:ascii="Times New Roman" w:eastAsia="Times New Roman" w:hAnsi="Times New Roman" w:cs="Times New Roman"/>
-                <w:sz w:val="24"/>
-                <w:szCs w:val="24"/>
-                <w:lang w:eastAsia="es-AR"/>
-              </w:rPr>
-            </w:pPr>
-            <w:r>
-              <w:rPr>
-                <w:rFonts w:ascii="Arial" w:eastAsia="Times New Roman" w:hAnsi="Arial" w:cs="Arial"/>
-                <w:color w:val="000000"/>
-                <w:lang w:eastAsia="es-AR"/>
-              </w:rPr>
-              <w:t>Cantineros.</w:t>
-            </w:r>
-          </w:p>
-        </w:tc>
-        <w:tc>
-          <w:tcPr>
-            <w:tcW w:w="0" w:type="auto"/>
-            <w:gridSpan w:val="3"/>
-            <w:tcBorders>
-              <w:top w:val="single" w:sz="4" w:space="0" w:color="000000"/>
-              <w:left w:val="single" w:sz="4" w:space="0" w:color="000000"/>
-              <w:bottom w:val="single" w:sz="4" w:space="0" w:color="000000"/>
-              <w:right w:val="single" w:sz="4" w:space="0" w:color="000000"/>
-            </w:tcBorders>
-            <w:tcMar>
-              <w:top w:w="0" w:type="dxa"/>
-              <w:left w:w="108" w:type="dxa"/>
-              <w:bottom w:w="0" w:type="dxa"/>
-              <w:right w:w="108" w:type="dxa"/>
-            </w:tcMar>
-            <w:vAlign w:val="center"/>
-            <w:hideMark/>
-          </w:tcPr>
-          <w:p>
-            <w:pPr>
-              <w:spacing w:before="100" w:after="100" w:line="240" w:lineRule="auto"/>
-              <w:ind w:right="-24"/>
-              <w:rPr>
-                <w:rFonts w:ascii="Times New Roman" w:eastAsia="Times New Roman" w:hAnsi="Times New Roman" w:cs="Times New Roman"/>
-                <w:sz w:val="24"/>
-                <w:szCs w:val="24"/>
-                <w:lang w:eastAsia="es-AR"/>
-              </w:rPr>
-            </w:pPr>
-            <w:r>
-              <w:rPr>
-                <w:rFonts w:ascii="Arial" w:eastAsia="Times New Roman" w:hAnsi="Arial" w:cs="Arial"/>
-                <w:color w:val="000000"/>
-                <w:lang w:eastAsia="es-AR"/>
-              </w:rPr>
-              <w:t>Papelería.</w:t>
-            </w:r>
-          </w:p>
-          <w:p>
-            <w:pPr>
-              <w:spacing w:before="100" w:after="100" w:line="240" w:lineRule="auto"/>
-              <w:ind w:right="-24"/>
-              <w:rPr>
-                <w:rFonts w:ascii="Times New Roman" w:eastAsia="Times New Roman" w:hAnsi="Times New Roman" w:cs="Times New Roman"/>
-                <w:sz w:val="24"/>
-                <w:szCs w:val="24"/>
-                <w:lang w:eastAsia="es-AR"/>
-              </w:rPr>
-            </w:pPr>
-            <w:r>
-              <w:rPr>
-                <w:rFonts w:ascii="Arial" w:eastAsia="Times New Roman" w:hAnsi="Arial" w:cs="Arial"/>
-                <w:color w:val="000000"/>
-                <w:lang w:eastAsia="es-AR"/>
-              </w:rPr>
-              <w:t>Cafetera.</w:t>
-            </w:r>
-          </w:p>
-          <w:p>
-            <w:pPr>
-              <w:spacing w:before="100" w:after="100" w:line="240" w:lineRule="auto"/>
-              <w:ind w:right="-24"/>
-              <w:rPr>
-                <w:rFonts w:ascii="Times New Roman" w:eastAsia="Times New Roman" w:hAnsi="Times New Roman" w:cs="Times New Roman"/>
-                <w:sz w:val="24"/>
-                <w:szCs w:val="24"/>
-                <w:lang w:eastAsia="es-AR"/>
-              </w:rPr>
-            </w:pPr>
-            <w:r>
-              <w:rPr>
-                <w:rFonts w:ascii="Arial" w:eastAsia="Times New Roman" w:hAnsi="Arial" w:cs="Arial"/>
-                <w:color w:val="000000"/>
-                <w:lang w:eastAsia="es-AR"/>
-              </w:rPr>
-              <w:t>Trituradora.</w:t>
-            </w:r>
-          </w:p>
-          <w:p>
-            <w:pPr>
-              <w:spacing w:before="100" w:after="100" w:line="240" w:lineRule="auto"/>
-              <w:ind w:right="-24"/>
-              <w:rPr>
-                <w:rFonts w:ascii="Times New Roman" w:eastAsia="Times New Roman" w:hAnsi="Times New Roman" w:cs="Times New Roman"/>
-                <w:sz w:val="24"/>
-                <w:szCs w:val="24"/>
-                <w:lang w:eastAsia="es-AR"/>
-              </w:rPr>
-            </w:pPr>
-            <w:r>
-              <w:rPr>
-                <w:rFonts w:ascii="Arial" w:eastAsia="Times New Roman" w:hAnsi="Arial" w:cs="Arial"/>
-                <w:color w:val="000000"/>
-                <w:lang w:eastAsia="es-AR"/>
-              </w:rPr>
-              <w:t>Tostadora.</w:t>
-            </w:r>
-          </w:p>
-          <w:p>
-            <w:pPr>
-              <w:spacing w:before="100" w:after="100" w:line="240" w:lineRule="auto"/>
-              <w:ind w:right="-24"/>
-              <w:rPr>
-                <w:rFonts w:ascii="Times New Roman" w:eastAsia="Times New Roman" w:hAnsi="Times New Roman" w:cs="Times New Roman"/>
-                <w:sz w:val="24"/>
-                <w:szCs w:val="24"/>
-                <w:lang w:eastAsia="es-AR"/>
-              </w:rPr>
-            </w:pPr>
-            <w:r>
-              <w:rPr>
-                <w:rFonts w:ascii="Arial" w:eastAsia="Times New Roman" w:hAnsi="Arial" w:cs="Arial"/>
-                <w:color w:val="000000"/>
-                <w:lang w:eastAsia="es-AR"/>
-              </w:rPr>
-              <w:t>Microondas.</w:t>
-            </w:r>
-          </w:p>
-          <w:p>
-            <w:pPr>
-              <w:spacing w:before="100" w:after="100" w:line="240" w:lineRule="auto"/>
-              <w:ind w:right="-24"/>
-              <w:rPr>
-                <w:rFonts w:ascii="Times New Roman" w:eastAsia="Times New Roman" w:hAnsi="Times New Roman" w:cs="Times New Roman"/>
-                <w:sz w:val="24"/>
-                <w:szCs w:val="24"/>
-                <w:lang w:eastAsia="es-AR"/>
-              </w:rPr>
-            </w:pPr>
-            <w:r>
-              <w:rPr>
-                <w:rFonts w:ascii="Arial" w:eastAsia="Times New Roman" w:hAnsi="Arial" w:cs="Arial"/>
-                <w:color w:val="000000"/>
-                <w:lang w:eastAsia="es-AR"/>
-              </w:rPr>
-              <w:t>Calculadora.</w:t>
-            </w:r>
-          </w:p>
-          <w:p>
-            <w:pPr>
-              <w:spacing w:before="100" w:after="100" w:line="240" w:lineRule="auto"/>
-              <w:ind w:right="-24"/>
-              <w:rPr>
-                <w:rFonts w:ascii="Times New Roman" w:eastAsia="Times New Roman" w:hAnsi="Times New Roman" w:cs="Times New Roman"/>
-                <w:sz w:val="24"/>
-                <w:szCs w:val="24"/>
-                <w:lang w:eastAsia="es-AR"/>
-              </w:rPr>
-            </w:pPr>
-            <w:r>
-              <w:rPr>
-                <w:rFonts w:ascii="Arial" w:eastAsia="Times New Roman" w:hAnsi="Arial" w:cs="Arial"/>
-                <w:color w:val="000000"/>
-                <w:lang w:eastAsia="es-AR"/>
-              </w:rPr>
-              <w:t>Horno.</w:t>
-            </w:r>
-          </w:p>
-          <w:p>
-            <w:pPr>
-              <w:spacing w:before="100" w:after="100" w:line="240" w:lineRule="auto"/>
-              <w:ind w:right="-24"/>
-              <w:rPr>
-                <w:rFonts w:ascii="Times New Roman" w:eastAsia="Times New Roman" w:hAnsi="Times New Roman" w:cs="Times New Roman"/>
-                <w:sz w:val="24"/>
-                <w:szCs w:val="24"/>
-                <w:lang w:eastAsia="es-AR"/>
-              </w:rPr>
-            </w:pPr>
-            <w:r>
-              <w:rPr>
-                <w:rFonts w:ascii="Arial" w:eastAsia="Times New Roman" w:hAnsi="Arial" w:cs="Arial"/>
-                <w:color w:val="000000"/>
-                <w:lang w:eastAsia="es-AR"/>
-              </w:rPr>
-              <w:t>Licuadora.</w:t>
-            </w:r>
-          </w:p>
-          <w:p>
-            <w:pPr>
-              <w:spacing w:before="100" w:after="100" w:line="240" w:lineRule="auto"/>
-              <w:ind w:right="-24"/>
-              <w:rPr>
-                <w:rFonts w:ascii="Times New Roman" w:eastAsia="Times New Roman" w:hAnsi="Times New Roman" w:cs="Times New Roman"/>
-                <w:sz w:val="24"/>
-                <w:szCs w:val="24"/>
-                <w:lang w:eastAsia="es-AR"/>
-              </w:rPr>
-            </w:pPr>
-            <w:r>
-              <w:rPr>
-                <w:rFonts w:ascii="Arial" w:eastAsia="Times New Roman" w:hAnsi="Arial" w:cs="Arial"/>
-                <w:color w:val="000000"/>
-                <w:lang w:eastAsia="es-AR"/>
-              </w:rPr>
-              <w:t>Vajillas.</w:t>
+            <w:gridSpan w:val="4"/>
+            <w:tcBorders>
+              <w:top w:val="single" w:sz="4" w:space="0" w:color="000000"/>
+              <w:left w:val="single" w:sz="4" w:space="0" w:color="000000"/>
+              <w:bottom w:val="single" w:sz="4" w:space="0" w:color="000000"/>
+              <w:right w:val="single" w:sz="4" w:space="0" w:color="000000"/>
+            </w:tcBorders>
+            <w:tcMar>
+              <w:top w:w="0" w:type="dxa"/>
+              <w:left w:w="108" w:type="dxa"/>
+              <w:bottom w:w="0" w:type="dxa"/>
+              <w:right w:w="108" w:type="dxa"/>
+            </w:tcMar>
+            <w:vAlign w:val="center"/>
+            <w:hideMark/>
+          </w:tcPr>
+          <w:p>
+            <w:pPr>
+              <w:spacing w:before="100" w:after="100" w:line="240" w:lineRule="auto"/>
+              <w:ind w:right="-24"/>
+              <w:jc w:val="center"/>
+              <w:rPr>
+                <w:rFonts w:ascii="Times New Roman" w:eastAsia="Times New Roman" w:hAnsi="Times New Roman" w:cs="Times New Roman"/>
+                <w:sz w:val="24"/>
+                <w:szCs w:val="24"/>
+                <w:lang w:eastAsia="es-AR"/>
+              </w:rPr>
+            </w:pPr>
+            <w:r>
+              <w:rPr>
+                <w:rFonts w:ascii="Arial" w:eastAsia="Times New Roman" w:hAnsi="Arial" w:cs="Arial"/>
+                <w:color w:val="000000"/>
+                <w:lang w:eastAsia="es-AR"/>
+              </w:rPr>
+              <w:t>Cantineros</w:t>
+            </w:r>
+            <w:r>
+              <w:rPr>
+                <w:rFonts w:ascii="Arial" w:eastAsia="Times New Roman" w:hAnsi="Arial" w:cs="Arial"/>
+                <w:color w:val="000000"/>
+                <w:lang w:eastAsia="es-AR"/>
+              </w:rPr>
+              <w:t xml:space="preserve"> (</w:t>
+            </w:r>
+            <w:r>
+              <w:rPr>
+                <w:rFonts w:ascii="Arial" w:eastAsia="Times New Roman" w:hAnsi="Arial" w:cs="Arial"/>
+                <w:i/>
+                <w:iCs/>
+                <w:color w:val="000000"/>
+                <w:lang w:eastAsia="es-AR"/>
+              </w:rPr>
+              <w:t>ver observación</w:t>
+            </w:r>
+            <w:r>
+              <w:rPr>
+                <w:rFonts w:ascii="Arial" w:eastAsia="Times New Roman" w:hAnsi="Arial" w:cs="Arial"/>
+                <w:color w:val="000000"/>
+                <w:lang w:eastAsia="es-AR"/>
+              </w:rPr>
+              <w:t>)</w:t>
             </w:r>
           </w:p>
         </w:tc>
@@ -1876,9 +1650,8 @@
               <w:spacing w:before="100" w:after="100" w:line="240" w:lineRule="auto"/>
               <w:ind w:right="-24"/>
               <w:rPr>
-                <w:rFonts w:ascii="Times New Roman" w:eastAsia="Times New Roman" w:hAnsi="Times New Roman" w:cs="Times New Roman"/>
-                <w:sz w:val="24"/>
-                <w:szCs w:val="24"/>
+                <w:rFonts w:ascii="Arial" w:eastAsia="Times New Roman" w:hAnsi="Arial" w:cs="Arial"/>
+                <w:color w:val="000000"/>
                 <w:lang w:eastAsia="es-AR"/>
               </w:rPr>
             </w:pPr>
@@ -1893,23 +1666,11 @@
           </w:p>
           <w:p>
             <w:pPr>
-              <w:spacing w:after="0" w:line="240" w:lineRule="auto"/>
-              <w:rPr>
-                <w:rFonts w:ascii="Times New Roman" w:eastAsia="Times New Roman" w:hAnsi="Times New Roman" w:cs="Times New Roman"/>
-                <w:sz w:val="24"/>
-                <w:szCs w:val="24"/>
-                <w:lang w:eastAsia="es-AR"/>
-              </w:rPr>
-            </w:pPr>
-          </w:p>
-          <w:p>
-            <w:pPr>
-              <w:spacing w:before="100" w:after="100" w:line="240" w:lineRule="auto"/>
-              <w:ind w:right="-24"/>
-              <w:rPr>
-                <w:rFonts w:ascii="Times New Roman" w:eastAsia="Times New Roman" w:hAnsi="Times New Roman" w:cs="Times New Roman"/>
-                <w:sz w:val="24"/>
-                <w:szCs w:val="24"/>
+              <w:spacing w:before="100" w:after="100" w:line="240" w:lineRule="auto"/>
+              <w:ind w:right="-24"/>
+              <w:rPr>
+                <w:rFonts w:ascii="Arial" w:eastAsia="Times New Roman" w:hAnsi="Arial" w:cs="Arial"/>
+                <w:color w:val="000000"/>
                 <w:lang w:eastAsia="es-AR"/>
               </w:rPr>
             </w:pPr>
@@ -1920,6 +1681,26 @@
                 <w:lang w:eastAsia="es-AR"/>
               </w:rPr>
               <w:t>Documento con información detallada del evento y cliente.</w:t>
+            </w:r>
+          </w:p>
+          <w:p>
+            <w:pPr>
+              <w:spacing w:before="100" w:after="100" w:line="240" w:lineRule="auto"/>
+              <w:ind w:right="-24"/>
+              <w:rPr>
+                <w:rFonts w:ascii="Times New Roman" w:eastAsia="Times New Roman" w:hAnsi="Times New Roman" w:cs="Times New Roman"/>
+                <w:sz w:val="24"/>
+                <w:szCs w:val="24"/>
+                <w:lang w:eastAsia="es-AR"/>
+              </w:rPr>
+            </w:pPr>
+            <w:r>
+              <w:rPr>
+                <w:rFonts w:ascii="Arial" w:eastAsia="Times New Roman" w:hAnsi="Arial" w:cs="Arial"/>
+                <w:color w:val="000000"/>
+                <w:lang w:eastAsia="es-AR"/>
+              </w:rPr>
+              <w:t>Listado de productos en venta.</w:t>
             </w:r>
           </w:p>
         </w:tc>
@@ -1987,101 +1768,112 @@
           </w:tcPr>
           <w:p>
             <w:pPr>
-              <w:spacing w:before="100" w:after="100" w:line="240" w:lineRule="auto"/>
+              <w:pStyle w:val="NormalWeb"/>
+              <w:spacing w:beforeAutospacing="0" w:afterAutospacing="0"/>
               <w:jc w:val="both"/>
               <w:rPr>
-                <w:rFonts w:ascii="Times New Roman" w:eastAsia="Times New Roman" w:hAnsi="Times New Roman" w:cs="Times New Roman"/>
-                <w:sz w:val="24"/>
-                <w:szCs w:val="24"/>
-                <w:lang w:eastAsia="es-AR"/>
-              </w:rPr>
-            </w:pPr>
-            <w:r>
-              <w:rPr>
-                <w:rFonts w:ascii="Arial" w:eastAsia="Times New Roman" w:hAnsi="Arial" w:cs="Arial"/>
-                <w:color w:val="000000"/>
-                <w:lang w:eastAsia="es-AR"/>
-              </w:rPr>
-              <w:t xml:space="preserve">Para reservar el servicio de catering, se acreditará el dinero, en caso del rectorado, mediante el abono a cuenta corriente o, si se trata de un departamento, en la cuenta </w:t>
-            </w:r>
-            <w:proofErr w:type="gramStart"/>
-            <w:r>
-              <w:rPr>
-                <w:rFonts w:ascii="Arial" w:eastAsia="Times New Roman" w:hAnsi="Arial" w:cs="Arial"/>
-                <w:color w:val="000000"/>
-                <w:lang w:eastAsia="es-AR"/>
-              </w:rPr>
-              <w:t>del mismo</w:t>
-            </w:r>
-            <w:proofErr w:type="gramEnd"/>
-            <w:r>
-              <w:rPr>
-                <w:rFonts w:ascii="Arial" w:eastAsia="Times New Roman" w:hAnsi="Arial" w:cs="Arial"/>
-                <w:color w:val="000000"/>
-                <w:lang w:eastAsia="es-AR"/>
+                <w:lang w:val="es-AR"/>
+              </w:rPr>
+            </w:pPr>
+            <w:r>
+              <w:rPr>
+                <w:rFonts w:ascii="Arial" w:hAnsi="Arial" w:cs="Arial"/>
+                <w:color w:val="000000"/>
+                <w:sz w:val="22"/>
+                <w:szCs w:val="22"/>
+                <w:lang w:val="es-AR"/>
+              </w:rPr>
+              <w:t>Se efectuará factura.</w:t>
+            </w:r>
+          </w:p>
+          <w:p>
+            <w:pPr>
+              <w:pStyle w:val="NormalWeb"/>
+              <w:spacing w:beforeAutospacing="0" w:afterAutospacing="0"/>
+              <w:jc w:val="both"/>
+              <w:rPr>
+                <w:lang w:val="es-AR"/>
+              </w:rPr>
+            </w:pPr>
+            <w:r>
+              <w:rPr>
+                <w:rFonts w:ascii="Arial" w:hAnsi="Arial" w:cs="Arial"/>
+                <w:color w:val="000000"/>
+                <w:sz w:val="22"/>
+                <w:szCs w:val="22"/>
+                <w:lang w:val="es-AR"/>
+              </w:rPr>
+              <w:t>Para reservar el servicio, se deberá enviar un documento con los detalles del evento (duración, cantidad de personas) y los alimentos o bebidas requeridas (opcional).</w:t>
+            </w:r>
+          </w:p>
+          <w:p>
+            <w:pPr>
+              <w:pStyle w:val="NormalWeb"/>
+              <w:spacing w:beforeAutospacing="0" w:afterAutospacing="0"/>
+              <w:jc w:val="both"/>
+              <w:rPr>
+                <w:lang w:val="es-AR"/>
+              </w:rPr>
+            </w:pPr>
+            <w:r>
+              <w:rPr>
+                <w:rFonts w:ascii="Arial" w:hAnsi="Arial" w:cs="Arial"/>
+                <w:color w:val="000000"/>
+                <w:sz w:val="22"/>
+                <w:szCs w:val="22"/>
+                <w:lang w:val="es-AR"/>
+              </w:rPr>
+              <w:t>Se entregará una cotización si el cliente lo desea.</w:t>
+            </w:r>
+          </w:p>
+          <w:p>
+            <w:pPr>
+              <w:pStyle w:val="NormalWeb"/>
+              <w:spacing w:beforeAutospacing="0" w:afterAutospacing="0"/>
+              <w:jc w:val="both"/>
+              <w:rPr>
+                <w:lang w:val="es-AR"/>
+              </w:rPr>
+            </w:pPr>
+            <w:r>
+              <w:rPr>
+                <w:rFonts w:ascii="Arial" w:hAnsi="Arial" w:cs="Arial"/>
+                <w:color w:val="000000"/>
+                <w:sz w:val="22"/>
+                <w:szCs w:val="22"/>
+                <w:lang w:val="es-AR"/>
+              </w:rPr>
+              <w:t>Sólo personal de la UTN será capaz de realizar reservas al servicio de cátering.</w:t>
+            </w:r>
+          </w:p>
+          <w:p>
+            <w:pPr>
+              <w:pStyle w:val="NormalWeb"/>
+              <w:spacing w:beforeAutospacing="0" w:afterAutospacing="0"/>
+              <w:jc w:val="both"/>
+              <w:rPr>
+                <w:lang w:val="es-AR"/>
+              </w:rPr>
+            </w:pPr>
+            <w:r>
+              <w:rPr>
+                <w:rFonts w:ascii="Arial" w:hAnsi="Arial" w:cs="Arial"/>
+                <w:color w:val="000000"/>
+                <w:sz w:val="22"/>
+                <w:szCs w:val="22"/>
+                <w:lang w:val="es-AR"/>
+              </w:rPr>
+              <w:t>Para comprar un producto, el cliente podrá abonar mediante cuenta corriente del área de UTN FRVM al que pertenezca</w:t>
+            </w:r>
+            <w:r>
+              <w:rPr>
+                <w:rFonts w:ascii="Arial" w:hAnsi="Arial" w:cs="Arial"/>
+                <w:color w:val="000000"/>
+                <w:sz w:val="22"/>
+                <w:szCs w:val="22"/>
+                <w:lang w:val="es-AR"/>
               </w:rPr>
               <w:t>.</w:t>
-            </w:r>
-          </w:p>
-          <w:p>
-            <w:pPr>
-              <w:spacing w:before="100" w:after="100" w:line="240" w:lineRule="auto"/>
-              <w:jc w:val="both"/>
-              <w:rPr>
-                <w:rFonts w:ascii="Times New Roman" w:eastAsia="Times New Roman" w:hAnsi="Times New Roman" w:cs="Times New Roman"/>
-                <w:sz w:val="24"/>
-                <w:szCs w:val="24"/>
-                <w:lang w:eastAsia="es-AR"/>
-              </w:rPr>
-            </w:pPr>
-            <w:r>
-              <w:rPr>
-                <w:rFonts w:ascii="Arial" w:eastAsia="Times New Roman" w:hAnsi="Arial" w:cs="Arial"/>
-                <w:color w:val="000000"/>
-                <w:lang w:eastAsia="es-AR"/>
-              </w:rPr>
-              <w:t>Se efectuará factura.</w:t>
-            </w:r>
-          </w:p>
-          <w:p>
-            <w:pPr>
-              <w:spacing w:before="100" w:after="100" w:line="240" w:lineRule="auto"/>
-              <w:jc w:val="both"/>
-              <w:rPr>
-                <w:rFonts w:ascii="Times New Roman" w:eastAsia="Times New Roman" w:hAnsi="Times New Roman" w:cs="Times New Roman"/>
-                <w:sz w:val="24"/>
-                <w:szCs w:val="24"/>
-                <w:lang w:eastAsia="es-AR"/>
-              </w:rPr>
-            </w:pPr>
-            <w:r>
-              <w:rPr>
-                <w:rFonts w:ascii="Arial" w:eastAsia="Times New Roman" w:hAnsi="Arial" w:cs="Arial"/>
-                <w:color w:val="000000"/>
-                <w:lang w:eastAsia="es-AR"/>
-              </w:rPr>
-              <w:lastRenderedPageBreak/>
-              <w:t>Para reservar el servicio, se deberá enviar un documento con los detalles del evento (duración, cantidad de personas) y los alimentos o bebidas requeridas (opcional).</w:t>
-            </w:r>
-          </w:p>
-          <w:p>
-            <w:pPr>
-              <w:spacing w:before="100" w:after="100" w:line="240" w:lineRule="auto"/>
-              <w:jc w:val="both"/>
-              <w:rPr>
-                <w:rFonts w:ascii="Times New Roman" w:eastAsia="Times New Roman" w:hAnsi="Times New Roman" w:cs="Times New Roman"/>
-                <w:sz w:val="24"/>
-                <w:szCs w:val="24"/>
-                <w:lang w:eastAsia="es-AR"/>
-              </w:rPr>
-            </w:pPr>
-            <w:r>
-              <w:rPr>
-                <w:rFonts w:ascii="Arial" w:eastAsia="Times New Roman" w:hAnsi="Arial" w:cs="Arial"/>
-                <w:color w:val="000000"/>
-                <w:lang w:eastAsia="es-AR"/>
-              </w:rPr>
-              <w:t>Se entregará una cotización si el cliente lo desea.</w:t>
             </w:r>
           </w:p>
         </w:tc>
@@ -2124,7 +1916,6 @@
                 <w:color w:val="000000"/>
                 <w:lang w:eastAsia="es-AR"/>
               </w:rPr>
-              <w:lastRenderedPageBreak/>
               <w:t>Restricciones</w:t>
             </w:r>
           </w:p>
@@ -2157,14 +1948,12 @@
                 <w:rFonts w:ascii="Times New Roman" w:eastAsia="Times New Roman" w:hAnsi="Times New Roman" w:cs="Times New Roman"/>
                 <w:sz w:val="24"/>
                 <w:szCs w:val="24"/>
-                <w:lang w:eastAsia="es-AR"/>
-              </w:rPr>
-            </w:pPr>
-            <w:r>
-              <w:rPr>
-                <w:rFonts w:ascii="Arial" w:eastAsia="Times New Roman" w:hAnsi="Arial" w:cs="Arial"/>
-                <w:color w:val="000000"/>
-                <w:lang w:eastAsia="es-AR"/>
+              </w:rPr>
+            </w:pPr>
+            <w:r>
+              <w:rPr>
+                <w:rFonts w:ascii="Arial" w:eastAsia="Times New Roman" w:hAnsi="Arial" w:cs="Arial"/>
+                <w:color w:val="000000"/>
               </w:rPr>
               <w:t>Reglamentaciones fiscales establecidas para la facturación vigentes en AFIP.</w:t>
             </w:r>
@@ -2185,7 +1974,6 @@
               <w:rPr>
                 <w:rFonts w:ascii="Arial" w:eastAsia="Times New Roman" w:hAnsi="Arial" w:cs="Arial"/>
                 <w:color w:val="000000"/>
-                <w:lang w:eastAsia="es-AR"/>
               </w:rPr>
               <w:t>Se debe cumplir con la ley 18.284 (</w:t>
             </w:r>
@@ -2196,15 +1984,24 @@
                 <w:sz w:val="21"/>
                 <w:szCs w:val="21"/>
                 <w:shd w:val="clear" w:color="auto" w:fill="FFFFFF"/>
-                <w:lang w:eastAsia="es-AR"/>
-              </w:rPr>
-              <w:t>constituye un reglamento técnico que establece las disposiciones higiénico-sanitarias, bromatológicas y de identificación comercial que deben cumplir las personas físicas o jurídicas, los establecimientos y los productos</w:t>
-            </w:r>
-            <w:r>
-              <w:rPr>
-                <w:rFonts w:ascii="Arial" w:eastAsia="Times New Roman" w:hAnsi="Arial" w:cs="Arial"/>
-                <w:color w:val="000000"/>
-                <w:lang w:eastAsia="es-AR"/>
+              </w:rPr>
+              <w:t xml:space="preserve">constituye un reglamento técnico que establece las disposiciones higiénico-sanitarias, bromatológicas y de </w:t>
+            </w:r>
+            <w:r>
+              <w:rPr>
+                <w:rFonts w:ascii="Roboto" w:eastAsia="Times New Roman" w:hAnsi="Roboto" w:cs="Times New Roman"/>
+                <w:color w:val="000000"/>
+                <w:sz w:val="21"/>
+                <w:szCs w:val="21"/>
+                <w:shd w:val="clear" w:color="auto" w:fill="FFFFFF"/>
+              </w:rPr>
+              <w:lastRenderedPageBreak/>
+              <w:t>identificación comercial que deben cumplir las personas físicas o jurídicas, los establecimientos y los productos</w:t>
+            </w:r>
+            <w:r>
+              <w:rPr>
+                <w:rFonts w:ascii="Arial" w:eastAsia="Times New Roman" w:hAnsi="Arial" w:cs="Arial"/>
+                <w:color w:val="000000"/>
               </w:rPr>
               <w:t>).</w:t>
             </w:r>
@@ -2249,6 +2046,7 @@
                 <w:color w:val="000000"/>
                 <w:lang w:eastAsia="es-AR"/>
               </w:rPr>
+              <w:lastRenderedPageBreak/>
               <w:t>Listado de actividades</w:t>
             </w:r>
           </w:p>
@@ -2368,11 +2166,10 @@
             </w:pPr>
             <w:r>
               <w:rPr>
-                <w:rFonts w:ascii="Arial" w:eastAsia="Times New Roman" w:hAnsi="Arial" w:cs="Arial"/>
-                <w:color w:val="000000"/>
-                <w:lang w:eastAsia="es-AR"/>
-              </w:rPr>
-              <w:t>-</w:t>
+                <w:rFonts w:ascii="Arial" w:hAnsi="Arial" w:cs="Arial"/>
+                <w:color w:val="000000"/>
+              </w:rPr>
+              <w:t>En este proceso, la función del recurso humano cantinero consiste en registrar los datos del cliente, pedido y cobro en el Documento con información detallada del evento y cliente, además de entregar y preparar los pedidos según éste.</w:t>
             </w:r>
           </w:p>
         </w:tc>
@@ -2665,7 +2462,7 @@
                 <w:color w:val="000000"/>
                 <w:lang w:eastAsia="es-AR"/>
               </w:rPr>
-              <w:t>06</w:t>
+              <w:t>10</w:t>
             </w:r>
             <w:r>
               <w:rPr>
@@ -2797,7 +2594,7 @@
 </file>
 
 <file path=word/endnotes.xml><?xml version="1.0" encoding="utf-8"?>
-<w:endnotes xmlns:wpc="http://schemas.microsoft.com/office/word/2010/wordprocessingCanvas" xmlns:cx="http://schemas.microsoft.com/office/drawing/2014/chartex" xmlns:cx1="http://schemas.microsoft.com/office/drawing/2015/9/8/chartex" xmlns:cx2="http://schemas.microsoft.com/office/drawing/2015/10/21/chartex" xmlns:cx3="http://schemas.microsoft.com/office/drawing/2016/5/9/chartex" xmlns:cx4="http://schemas.microsoft.com/office/drawing/2016/5/10/chartex" xmlns:cx5="http://schemas.microsoft.com/office/drawing/2016/5/11/chartex" xmlns:cx6="http://schemas.microsoft.com/office/drawing/2016/5/12/chartex" xmlns:cx7="http://schemas.microsoft.com/office/drawing/2016/5/13/chartex" xmlns:cx8="http://schemas.microsoft.com/office/drawing/2016/5/14/chartex" xmlns:mc="http://schemas.openxmlformats.org/markup-compatibility/2006" xmlns:aink="http://schemas.microsoft.com/office/drawing/2016/ink" xmlns:am3d="http://schemas.microsoft.com/office/drawing/2017/model3d" xmlns:o="urn:schemas-microsoft-com:office:office" xmlns:oel="http://schemas.microsoft.com/office/2019/extlst" xmlns:r="http://schemas.openxmlformats.org/officeDocument/2006/relationships" xmlns:m="http://schemas.openxmlformats.org/officeDocument/2006/math" xmlns:v="urn:schemas-microsoft-com:vml" xmlns:wp14="http://schemas.microsoft.com/office/word/2010/wordprocessingDrawing" xmlns:wp="http://schemas.openxmlformats.org/drawingml/2006/wordprocessingDrawing" xmlns:w10="urn:schemas-microsoft-com:office:word" xmlns:w="http://schemas.openxmlformats.org/wordprocessingml/2006/main" xmlns:w14="http://schemas.microsoft.com/office/word/2010/wordml" xmlns:w15="http://schemas.microsoft.com/office/word/2012/wordml" xmlns:w16cex="http://schemas.microsoft.com/office/word/2018/wordml/cex" xmlns:w16cid="http://schemas.microsoft.com/office/word/2016/wordml/cid" xmlns:w16="http://schemas.microsoft.com/office/word/2018/wordml" xmlns:w16du="http://schemas.microsoft.com/office/word/2023/wordml/word16du" xmlns:w16sdtdh="http://schemas.microsoft.com/office/word/2020/wordml/sdtdatahash" xmlns:w16se="http://schemas.microsoft.com/office/word/2015/wordml/symex" xmlns:wpg="http://schemas.microsoft.com/office/word/2010/wordprocessingGroup" xmlns:wpi="http://schemas.microsoft.com/office/word/2010/wordprocessingInk" xmlns:wne="http://schemas.microsoft.com/office/word/2006/wordml" xmlns:wps="http://schemas.microsoft.com/office/word/2010/wordprocessingShape" mc:Ignorable="w14 w15 w16se w16cid w16 w16cex w16sdtdh wp14">
+<w:endnotes xmlns:wpc="http://schemas.microsoft.com/office/word/2010/wordprocessingCanvas" xmlns:cx="http://schemas.microsoft.com/office/drawing/2014/chartex" xmlns:cx1="http://schemas.microsoft.com/office/drawing/2015/9/8/chartex" xmlns:cx2="http://schemas.microsoft.com/office/drawing/2015/10/21/chartex" xmlns:cx3="http://schemas.microsoft.com/office/drawing/2016/5/9/chartex" xmlns:cx4="http://schemas.microsoft.com/office/drawing/2016/5/10/chartex" xmlns:cx5="http://schemas.microsoft.com/office/drawing/2016/5/11/chartex" xmlns:cx6="http://schemas.microsoft.com/office/drawing/2016/5/12/chartex" xmlns:cx7="http://schemas.microsoft.com/office/drawing/2016/5/13/chartex" xmlns:cx8="http://schemas.microsoft.com/office/drawing/2016/5/14/chartex" xmlns:mc="http://schemas.openxmlformats.org/markup-compatibility/2006" xmlns:aink="http://schemas.microsoft.com/office/drawing/2016/ink" xmlns:am3d="http://schemas.microsoft.com/office/drawing/2017/model3d" xmlns:o="urn:schemas-microsoft-com:office:office" xmlns:oel="http://schemas.microsoft.com/office/2019/extlst" xmlns:r="http://schemas.openxmlformats.org/officeDocument/2006/relationships" xmlns:m="http://schemas.openxmlformats.org/officeDocument/2006/math" xmlns:v="urn:schemas-microsoft-com:vml" xmlns:wp14="http://schemas.microsoft.com/office/word/2010/wordprocessingDrawing" xmlns:wp="http://schemas.openxmlformats.org/drawingml/2006/wordprocessingDrawing" xmlns:w10="urn:schemas-microsoft-com:office:word" xmlns:w="http://schemas.openxmlformats.org/wordprocessingml/2006/main" xmlns:w14="http://schemas.microsoft.com/office/word/2010/wordml" xmlns:w15="http://schemas.microsoft.com/office/word/2012/wordml" xmlns:w16cex="http://schemas.microsoft.com/office/word/2018/wordml/cex" xmlns:w16cid="http://schemas.microsoft.com/office/word/2016/wordml/cid" xmlns:w16="http://schemas.microsoft.com/office/word/2018/wordml" xmlns:w16sdtdh="http://schemas.microsoft.com/office/word/2020/wordml/sdtdatahash" xmlns:w16se="http://schemas.microsoft.com/office/word/2015/wordml/symex" xmlns:wpg="http://schemas.microsoft.com/office/word/2010/wordprocessingGroup" xmlns:wpi="http://schemas.microsoft.com/office/word/2010/wordprocessingInk" xmlns:wne="http://schemas.microsoft.com/office/word/2006/wordml" xmlns:wps="http://schemas.microsoft.com/office/word/2010/wordprocessingShape" mc:Ignorable="w14 w15 w16se w16cid w16 w16cex w16sdtdh wp14">
   <w:endnote w:type="separator" w:id="-1">
     <w:p>
       <w:pPr>
@@ -2822,7 +2619,7 @@
 </file>
 
 <file path=word/footnotes.xml><?xml version="1.0" encoding="utf-8"?>
-<w:footnotes xmlns:wpc="http://schemas.microsoft.com/office/word/2010/wordprocessingCanvas" xmlns:cx="http://schemas.microsoft.com/office/drawing/2014/chartex" xmlns:cx1="http://schemas.microsoft.com/office/drawing/2015/9/8/chartex" xmlns:cx2="http://schemas.microsoft.com/office/drawing/2015/10/21/chartex" xmlns:cx3="http://schemas.microsoft.com/office/drawing/2016/5/9/chartex" xmlns:cx4="http://schemas.microsoft.com/office/drawing/2016/5/10/chartex" xmlns:cx5="http://schemas.microsoft.com/office/drawing/2016/5/11/chartex" xmlns:cx6="http://schemas.microsoft.com/office/drawing/2016/5/12/chartex" xmlns:cx7="http://schemas.microsoft.com/office/drawing/2016/5/13/chartex" xmlns:cx8="http://schemas.microsoft.com/office/drawing/2016/5/14/chartex" xmlns:mc="http://schemas.openxmlformats.org/markup-compatibility/2006" xmlns:aink="http://schemas.microsoft.com/office/drawing/2016/ink" xmlns:am3d="http://schemas.microsoft.com/office/drawing/2017/model3d" xmlns:o="urn:schemas-microsoft-com:office:office" xmlns:oel="http://schemas.microsoft.com/office/2019/extlst" xmlns:r="http://schemas.openxmlformats.org/officeDocument/2006/relationships" xmlns:m="http://schemas.openxmlformats.org/officeDocument/2006/math" xmlns:v="urn:schemas-microsoft-com:vml" xmlns:wp14="http://schemas.microsoft.com/office/word/2010/wordprocessingDrawing" xmlns:wp="http://schemas.openxmlformats.org/drawingml/2006/wordprocessingDrawing" xmlns:w10="urn:schemas-microsoft-com:office:word" xmlns:w="http://schemas.openxmlformats.org/wordprocessingml/2006/main" xmlns:w14="http://schemas.microsoft.com/office/word/2010/wordml" xmlns:w15="http://schemas.microsoft.com/office/word/2012/wordml" xmlns:w16cex="http://schemas.microsoft.com/office/word/2018/wordml/cex" xmlns:w16cid="http://schemas.microsoft.com/office/word/2016/wordml/cid" xmlns:w16="http://schemas.microsoft.com/office/word/2018/wordml" xmlns:w16du="http://schemas.microsoft.com/office/word/2023/wordml/word16du" xmlns:w16sdtdh="http://schemas.microsoft.com/office/word/2020/wordml/sdtdatahash" xmlns:w16se="http://schemas.microsoft.com/office/word/2015/wordml/symex" xmlns:wpg="http://schemas.microsoft.com/office/word/2010/wordprocessingGroup" xmlns:wpi="http://schemas.microsoft.com/office/word/2010/wordprocessingInk" xmlns:wne="http://schemas.microsoft.com/office/word/2006/wordml" xmlns:wps="http://schemas.microsoft.com/office/word/2010/wordprocessingShape" mc:Ignorable="w14 w15 w16se w16cid w16 w16cex w16sdtdh wp14">
+<w:footnotes xmlns:wpc="http://schemas.microsoft.com/office/word/2010/wordprocessingCanvas" xmlns:cx="http://schemas.microsoft.com/office/drawing/2014/chartex" xmlns:cx1="http://schemas.microsoft.com/office/drawing/2015/9/8/chartex" xmlns:cx2="http://schemas.microsoft.com/office/drawing/2015/10/21/chartex" xmlns:cx3="http://schemas.microsoft.com/office/drawing/2016/5/9/chartex" xmlns:cx4="http://schemas.microsoft.com/office/drawing/2016/5/10/chartex" xmlns:cx5="http://schemas.microsoft.com/office/drawing/2016/5/11/chartex" xmlns:cx6="http://schemas.microsoft.com/office/drawing/2016/5/12/chartex" xmlns:cx7="http://schemas.microsoft.com/office/drawing/2016/5/13/chartex" xmlns:cx8="http://schemas.microsoft.com/office/drawing/2016/5/14/chartex" xmlns:mc="http://schemas.openxmlformats.org/markup-compatibility/2006" xmlns:aink="http://schemas.microsoft.com/office/drawing/2016/ink" xmlns:am3d="http://schemas.microsoft.com/office/drawing/2017/model3d" xmlns:o="urn:schemas-microsoft-com:office:office" xmlns:oel="http://schemas.microsoft.com/office/2019/extlst" xmlns:r="http://schemas.openxmlformats.org/officeDocument/2006/relationships" xmlns:m="http://schemas.openxmlformats.org/officeDocument/2006/math" xmlns:v="urn:schemas-microsoft-com:vml" xmlns:wp14="http://schemas.microsoft.com/office/word/2010/wordprocessingDrawing" xmlns:wp="http://schemas.openxmlformats.org/drawingml/2006/wordprocessingDrawing" xmlns:w10="urn:schemas-microsoft-com:office:word" xmlns:w="http://schemas.openxmlformats.org/wordprocessingml/2006/main" xmlns:w14="http://schemas.microsoft.com/office/word/2010/wordml" xmlns:w15="http://schemas.microsoft.com/office/word/2012/wordml" xmlns:w16cex="http://schemas.microsoft.com/office/word/2018/wordml/cex" xmlns:w16cid="http://schemas.microsoft.com/office/word/2016/wordml/cid" xmlns:w16="http://schemas.microsoft.com/office/word/2018/wordml" xmlns:w16sdtdh="http://schemas.microsoft.com/office/word/2020/wordml/sdtdatahash" xmlns:w16se="http://schemas.microsoft.com/office/word/2015/wordml/symex" xmlns:wpg="http://schemas.microsoft.com/office/word/2010/wordprocessingGroup" xmlns:wpi="http://schemas.microsoft.com/office/word/2010/wordprocessingInk" xmlns:wne="http://schemas.microsoft.com/office/word/2006/wordml" xmlns:wps="http://schemas.microsoft.com/office/word/2010/wordprocessingShape" mc:Ignorable="w14 w15 w16se w16cid w16 w16cex w16sdtdh wp14">
   <w:footnote w:type="separator" w:id="-1">
     <w:p>
       <w:pPr>
@@ -2847,7 +2644,7 @@
 </file>
 
 <file path=word/header1.xml><?xml version="1.0" encoding="utf-8"?>
-<w:hdr xmlns:wpc="http://schemas.microsoft.com/office/word/2010/wordprocessingCanvas" xmlns:cx="http://schemas.microsoft.com/office/drawing/2014/chartex" xmlns:cx1="http://schemas.microsoft.com/office/drawing/2015/9/8/chartex" xmlns:cx2="http://schemas.microsoft.com/office/drawing/2015/10/21/chartex" xmlns:cx3="http://schemas.microsoft.com/office/drawing/2016/5/9/chartex" xmlns:cx4="http://schemas.microsoft.com/office/drawing/2016/5/10/chartex" xmlns:cx5="http://schemas.microsoft.com/office/drawing/2016/5/11/chartex" xmlns:cx6="http://schemas.microsoft.com/office/drawing/2016/5/12/chartex" xmlns:cx7="http://schemas.microsoft.com/office/drawing/2016/5/13/chartex" xmlns:cx8="http://schemas.microsoft.com/office/drawing/2016/5/14/chartex" xmlns:mc="http://schemas.openxmlformats.org/markup-compatibility/2006" xmlns:aink="http://schemas.microsoft.com/office/drawing/2016/ink" xmlns:am3d="http://schemas.microsoft.com/office/drawing/2017/model3d" xmlns:o="urn:schemas-microsoft-com:office:office" xmlns:oel="http://schemas.microsoft.com/office/2019/extlst" xmlns:r="http://schemas.openxmlformats.org/officeDocument/2006/relationships" xmlns:m="http://schemas.openxmlformats.org/officeDocument/2006/math" xmlns:v="urn:schemas-microsoft-com:vml" xmlns:wp14="http://schemas.microsoft.com/office/word/2010/wordprocessingDrawing" xmlns:wp="http://schemas.openxmlformats.org/drawingml/2006/wordprocessingDrawing" xmlns:w10="urn:schemas-microsoft-com:office:word" xmlns:w="http://schemas.openxmlformats.org/wordprocessingml/2006/main" xmlns:w14="http://schemas.microsoft.com/office/word/2010/wordml" xmlns:w15="http://schemas.microsoft.com/office/word/2012/wordml" xmlns:w16cex="http://schemas.microsoft.com/office/word/2018/wordml/cex" xmlns:w16cid="http://schemas.microsoft.com/office/word/2016/wordml/cid" xmlns:w16="http://schemas.microsoft.com/office/word/2018/wordml" xmlns:w16du="http://schemas.microsoft.com/office/word/2023/wordml/word16du" xmlns:w16sdtdh="http://schemas.microsoft.com/office/word/2020/wordml/sdtdatahash" xmlns:w16se="http://schemas.microsoft.com/office/word/2015/wordml/symex" xmlns:wpg="http://schemas.microsoft.com/office/word/2010/wordprocessingGroup" xmlns:wpi="http://schemas.microsoft.com/office/word/2010/wordprocessingInk" xmlns:wne="http://schemas.microsoft.com/office/word/2006/wordml" xmlns:wps="http://schemas.microsoft.com/office/word/2010/wordprocessingShape" mc:Ignorable="w14 w15 w16se w16cid w16 w16cex w16sdtdh wp14">
+<w:hdr xmlns:wpc="http://schemas.microsoft.com/office/word/2010/wordprocessingCanvas" xmlns:cx="http://schemas.microsoft.com/office/drawing/2014/chartex" xmlns:cx1="http://schemas.microsoft.com/office/drawing/2015/9/8/chartex" xmlns:cx2="http://schemas.microsoft.com/office/drawing/2015/10/21/chartex" xmlns:cx3="http://schemas.microsoft.com/office/drawing/2016/5/9/chartex" xmlns:cx4="http://schemas.microsoft.com/office/drawing/2016/5/10/chartex" xmlns:cx5="http://schemas.microsoft.com/office/drawing/2016/5/11/chartex" xmlns:cx6="http://schemas.microsoft.com/office/drawing/2016/5/12/chartex" xmlns:cx7="http://schemas.microsoft.com/office/drawing/2016/5/13/chartex" xmlns:cx8="http://schemas.microsoft.com/office/drawing/2016/5/14/chartex" xmlns:mc="http://schemas.openxmlformats.org/markup-compatibility/2006" xmlns:aink="http://schemas.microsoft.com/office/drawing/2016/ink" xmlns:am3d="http://schemas.microsoft.com/office/drawing/2017/model3d" xmlns:o="urn:schemas-microsoft-com:office:office" xmlns:oel="http://schemas.microsoft.com/office/2019/extlst" xmlns:r="http://schemas.openxmlformats.org/officeDocument/2006/relationships" xmlns:m="http://schemas.openxmlformats.org/officeDocument/2006/math" xmlns:v="urn:schemas-microsoft-com:vml" xmlns:wp14="http://schemas.microsoft.com/office/word/2010/wordprocessingDrawing" xmlns:wp="http://schemas.openxmlformats.org/drawingml/2006/wordprocessingDrawing" xmlns:w10="urn:schemas-microsoft-com:office:word" xmlns:w="http://schemas.openxmlformats.org/wordprocessingml/2006/main" xmlns:w14="http://schemas.microsoft.com/office/word/2010/wordml" xmlns:w15="http://schemas.microsoft.com/office/word/2012/wordml" xmlns:w16cex="http://schemas.microsoft.com/office/word/2018/wordml/cex" xmlns:w16cid="http://schemas.microsoft.com/office/word/2016/wordml/cid" xmlns:w16="http://schemas.microsoft.com/office/word/2018/wordml" xmlns:w16sdtdh="http://schemas.microsoft.com/office/word/2020/wordml/sdtdatahash" xmlns:w16se="http://schemas.microsoft.com/office/word/2015/wordml/symex" xmlns:wpg="http://schemas.microsoft.com/office/word/2010/wordprocessingGroup" xmlns:wpi="http://schemas.microsoft.com/office/word/2010/wordprocessingInk" xmlns:wne="http://schemas.microsoft.com/office/word/2006/wordml" xmlns:wps="http://schemas.microsoft.com/office/word/2010/wordprocessingShape" mc:Ignorable="w14 w15 w16se w16cid w16 w16cex w16sdtdh wp14">
   <w:p>
     <w:pPr>
       <w:pBdr>
@@ -3687,7 +3484,6 @@
     <w:name w:val="Normal (Web)"/>
     <w:basedOn w:val="Normal"/>
     <w:uiPriority w:val="99"/>
-    <w:semiHidden/>
     <w:unhideWhenUsed/>
     <w:rsid w:val="00E03B08"/>
     <w:pPr>

</xml_diff>